<commit_message>
Resume and cover done, pdf is poor resolution
</commit_message>
<xml_diff>
--- a/Resume and portfolio/Jordan Tuck Resume.docx
+++ b/Resume and portfolio/Jordan Tuck Resume.docx
@@ -6,7 +6,7 @@
       <w:tblPr>
         <w:tblStyle w:val="TableGrid"/>
         <w:tblpPr w:leftFromText="180" w:rightFromText="180" w:vertAnchor="page" w:horzAnchor="margin" w:tblpY="25"/>
-        <w:tblW w:w="12442" w:type="dxa"/>
+        <w:tblW w:w="12438" w:type="dxa"/>
         <w:tblBorders>
           <w:top w:val="none" w:sz="0" w:space="0" w:color="auto"/>
           <w:left w:val="none" w:sz="0" w:space="0" w:color="auto"/>
@@ -15,27 +15,30 @@
           <w:insideH w:val="none" w:sz="0" w:space="0" w:color="auto"/>
           <w:insideV w:val="none" w:sz="0" w:space="0" w:color="auto"/>
         </w:tblBorders>
+        <w:shd w:val="clear" w:color="auto" w:fill="FFFFFF" w:themeFill="background1"/>
         <w:tblLayout w:type="fixed"/>
         <w:tblLook w:val="06A0"/>
       </w:tblPr>
       <w:tblGrid>
-        <w:gridCol w:w="468"/>
-        <w:gridCol w:w="2700"/>
-        <w:gridCol w:w="2887"/>
-        <w:gridCol w:w="1260"/>
-        <w:gridCol w:w="90"/>
-        <w:gridCol w:w="1170"/>
-        <w:gridCol w:w="2513"/>
-        <w:gridCol w:w="990"/>
+        <w:gridCol w:w="465"/>
+        <w:gridCol w:w="1535"/>
+        <w:gridCol w:w="993"/>
+        <w:gridCol w:w="1795"/>
+        <w:gridCol w:w="2525"/>
+        <w:gridCol w:w="893"/>
+        <w:gridCol w:w="2167"/>
+        <w:gridCol w:w="364"/>
+        <w:gridCol w:w="354"/>
+        <w:gridCol w:w="983"/>
         <w:gridCol w:w="364"/>
       </w:tblGrid>
       <w:tr>
         <w:trPr>
-          <w:trHeight w:val="260"/>
+          <w:trHeight w:val="453"/>
         </w:trPr>
         <w:tc>
           <w:tcPr>
-            <w:tcW w:w="468" w:type="dxa"/>
+            <w:tcW w:w="466" w:type="dxa"/>
             <w:shd w:val="clear" w:color="auto" w:fill="FFFFFF" w:themeFill="background1"/>
             <w:tcMar>
               <w:left w:w="115" w:type="dxa"/>
@@ -54,8 +57,8 @@
         </w:tc>
         <w:tc>
           <w:tcPr>
-            <w:tcW w:w="2700" w:type="dxa"/>
-            <w:shd w:val="clear" w:color="auto" w:fill="EFEFFF"/>
+            <w:tcW w:w="1536" w:type="dxa"/>
+            <w:shd w:val="clear" w:color="auto" w:fill="FFFFFF" w:themeFill="background1"/>
             <w:tcMar>
               <w:left w:w="115" w:type="dxa"/>
               <w:right w:w="115" w:type="dxa"/>
@@ -74,8 +77,8 @@
         </w:tc>
         <w:tc>
           <w:tcPr>
-            <w:tcW w:w="9274" w:type="dxa"/>
-            <w:gridSpan w:val="7"/>
+            <w:tcW w:w="10436" w:type="dxa"/>
+            <w:gridSpan w:val="9"/>
             <w:shd w:val="clear" w:color="auto" w:fill="FFFFFF" w:themeFill="background1"/>
             <w:tcMar>
               <w:left w:w="115" w:type="dxa"/>
@@ -92,12 +95,14 @@
       </w:tr>
       <w:tr>
         <w:trPr>
+          <w:gridAfter w:val="3"/>
+          <w:wAfter w:w="1699" w:type="dxa"/>
           <w:trHeight w:val="1505"/>
         </w:trPr>
         <w:tc>
           <w:tcPr>
-            <w:tcW w:w="468" w:type="dxa"/>
-            <w:shd w:val="clear" w:color="auto" w:fill="DFDFFF"/>
+            <w:tcW w:w="466" w:type="dxa"/>
+            <w:shd w:val="clear" w:color="auto" w:fill="FFFFFF" w:themeFill="background1"/>
           </w:tcPr>
           <w:p>
             <w:pPr>
@@ -111,13 +116,14 @@
         </w:tc>
         <w:tc>
           <w:tcPr>
-            <w:tcW w:w="2700" w:type="dxa"/>
-            <w:shd w:val="clear" w:color="auto" w:fill="BFBFFF"/>
+            <w:tcW w:w="2529" w:type="dxa"/>
+            <w:gridSpan w:val="2"/>
+            <w:shd w:val="clear" w:color="auto" w:fill="FFFFFF" w:themeFill="background1"/>
             <w:vAlign w:val="center"/>
           </w:tcPr>
           <w:p>
             <w:pPr>
-              <w:shd w:val="clear" w:color="auto" w:fill="BFBFFF"/>
+              <w:shd w:val="clear" w:color="auto" w:fill="FFFFFF" w:themeFill="background1"/>
               <w:rPr>
                 <w:b/>
                 <w:sz w:val="44"/>
@@ -130,7 +136,7 @@
                 <w:sz w:val="44"/>
                 <w:szCs w:val="44"/>
               </w:rPr>
-              <w:t xml:space="preserve">  </w:t>
+              <w:t>J</w:t>
             </w:r>
             <w:r>
               <w:rPr>
@@ -138,13 +144,12 @@
                 <w:sz w:val="44"/>
                 <w:szCs w:val="44"/>
               </w:rPr>
-              <w:t>Jordan</w:t>
-            </w:r>
-          </w:p>
-          <w:p>
-            <w:pPr>
-              <w:shd w:val="clear" w:color="auto" w:fill="BFBFFF"/>
-              <w:jc w:val="center"/>
+              <w:t>ordan</w:t>
+            </w:r>
+          </w:p>
+          <w:p>
+            <w:pPr>
+              <w:shd w:val="clear" w:color="auto" w:fill="FFFFFF" w:themeFill="background1"/>
               <w:rPr>
                 <w:b/>
                 <w:sz w:val="44"/>
@@ -157,7 +162,7 @@
                 <w:sz w:val="44"/>
                 <w:szCs w:val="44"/>
               </w:rPr>
-              <w:t xml:space="preserve">          </w:t>
+              <w:t xml:space="preserve">      </w:t>
             </w:r>
             <w:r>
               <w:rPr>
@@ -165,33 +170,55 @@
                 <w:sz w:val="44"/>
                 <w:szCs w:val="44"/>
               </w:rPr>
+              <w:t xml:space="preserve">  </w:t>
+            </w:r>
+            <w:r>
+              <w:rPr>
+                <w:b/>
+                <w:sz w:val="44"/>
+                <w:szCs w:val="44"/>
+              </w:rPr>
               <w:t>Tuck</w:t>
             </w:r>
           </w:p>
         </w:tc>
         <w:tc>
           <w:tcPr>
-            <w:tcW w:w="4237" w:type="dxa"/>
-            <w:gridSpan w:val="3"/>
-            <w:shd w:val="clear" w:color="auto" w:fill="DFDFFF"/>
+            <w:tcW w:w="4320" w:type="dxa"/>
+            <w:gridSpan w:val="2"/>
+            <w:shd w:val="clear" w:color="auto" w:fill="FFFFFF" w:themeFill="background1"/>
             <w:vAlign w:val="center"/>
           </w:tcPr>
           <w:p>
             <w:pPr>
               <w:jc w:val="center"/>
-            </w:pPr>
-            <w:r>
+              <w:rPr>
+                <w:sz w:val="28"/>
+                <w:szCs w:val="28"/>
+              </w:rPr>
+            </w:pPr>
+            <w:r>
+              <w:rPr>
+                <w:sz w:val="28"/>
+                <w:szCs w:val="28"/>
+              </w:rPr>
               <w:t>613-861-9258</w:t>
             </w:r>
           </w:p>
           <w:p>
             <w:pPr>
               <w:jc w:val="center"/>
+              <w:rPr>
+                <w:sz w:val="28"/>
+                <w:szCs w:val="28"/>
+              </w:rPr>
             </w:pPr>
             <w:hyperlink r:id="rId7" w:history="1">
               <w:r>
                 <w:rPr>
                   <w:rStyle w:val="Hyperlink"/>
+                  <w:sz w:val="28"/>
+                  <w:szCs w:val="28"/>
                 </w:rPr>
                 <w:t>Jptuck@yahoo.com</w:t>
               </w:r>
@@ -200,24 +227,40 @@
           <w:p>
             <w:pPr>
               <w:jc w:val="center"/>
-            </w:pPr>
-            <w:r>
+              <w:rPr>
+                <w:sz w:val="28"/>
+                <w:szCs w:val="28"/>
+              </w:rPr>
+            </w:pPr>
+            <w:r>
+              <w:rPr>
+                <w:sz w:val="28"/>
+                <w:szCs w:val="28"/>
+              </w:rPr>
               <w:t>www.SyPathetic.com/JT</w:t>
             </w:r>
           </w:p>
         </w:tc>
         <w:tc>
           <w:tcPr>
-            <w:tcW w:w="4673" w:type="dxa"/>
-            <w:gridSpan w:val="3"/>
-            <w:shd w:val="clear" w:color="auto" w:fill="DFDFFF"/>
+            <w:tcW w:w="3060" w:type="dxa"/>
+            <w:gridSpan w:val="2"/>
+            <w:shd w:val="clear" w:color="auto" w:fill="FFFFFF" w:themeFill="background1"/>
             <w:vAlign w:val="center"/>
           </w:tcPr>
           <w:p>
             <w:pPr>
               <w:jc w:val="center"/>
-            </w:pPr>
-            <w:r>
+              <w:rPr>
+                <w:sz w:val="28"/>
+                <w:szCs w:val="28"/>
+              </w:rPr>
+            </w:pPr>
+            <w:r>
+              <w:rPr>
+                <w:sz w:val="28"/>
+                <w:szCs w:val="28"/>
+              </w:rPr>
               <w:t>1124 Stokes Drive</w:t>
             </w:r>
           </w:p>
@@ -227,8 +270,16 @@
                 <w:tab w:val="left" w:pos="2064"/>
               </w:tabs>
               <w:jc w:val="center"/>
-            </w:pPr>
-            <w:r>
+              <w:rPr>
+                <w:sz w:val="28"/>
+                <w:szCs w:val="28"/>
+              </w:rPr>
+            </w:pPr>
+            <w:r>
+              <w:rPr>
+                <w:sz w:val="28"/>
+                <w:szCs w:val="28"/>
+              </w:rPr>
               <w:t>Cornwall,  Ont.</w:t>
             </w:r>
           </w:p>
@@ -238,8 +289,16 @@
                 <w:tab w:val="left" w:pos="2064"/>
               </w:tabs>
               <w:jc w:val="center"/>
-            </w:pPr>
-            <w:r>
+              <w:rPr>
+                <w:sz w:val="28"/>
+                <w:szCs w:val="28"/>
+              </w:rPr>
+            </w:pPr>
+            <w:r>
+              <w:rPr>
+                <w:sz w:val="28"/>
+                <w:szCs w:val="28"/>
+              </w:rPr>
               <w:t>K6J 5J5</w:t>
             </w:r>
           </w:p>
@@ -247,7 +306,7 @@
         <w:tc>
           <w:tcPr>
             <w:tcW w:w="364" w:type="dxa"/>
-            <w:shd w:val="clear" w:color="auto" w:fill="DFDFFF"/>
+            <w:shd w:val="clear" w:color="auto" w:fill="FFFFFF" w:themeFill="background1"/>
           </w:tcPr>
           <w:p>
             <w:pPr>
@@ -262,21 +321,21 @@
         </w:trPr>
         <w:tc>
           <w:tcPr>
-            <w:tcW w:w="468" w:type="dxa"/>
-            <w:shd w:val="clear" w:color="auto" w:fill="FFFFFF" w:themeFill="background1"/>
-          </w:tcPr>
-          <w:p>
-            <w:pPr>
-              <w:rPr>
-                <w:b/>
-              </w:rPr>
-            </w:pPr>
-          </w:p>
-        </w:tc>
-        <w:tc>
-          <w:tcPr>
-            <w:tcW w:w="2700" w:type="dxa"/>
-            <w:shd w:val="clear" w:color="auto" w:fill="EFEFFF"/>
+            <w:tcW w:w="466" w:type="dxa"/>
+            <w:shd w:val="clear" w:color="auto" w:fill="FFFFFF" w:themeFill="background1"/>
+          </w:tcPr>
+          <w:p>
+            <w:pPr>
+              <w:rPr>
+                <w:b/>
+              </w:rPr>
+            </w:pPr>
+          </w:p>
+        </w:tc>
+        <w:tc>
+          <w:tcPr>
+            <w:tcW w:w="1536" w:type="dxa"/>
+            <w:shd w:val="clear" w:color="auto" w:fill="FFFFFF" w:themeFill="background1"/>
           </w:tcPr>
           <w:p>
             <w:pPr>
@@ -285,19 +344,51 @@
                 <w:b/>
               </w:rPr>
             </w:pPr>
-            <w:r>
-              <w:rPr>
-                <w:b/>
-              </w:rPr>
-              <w:t>Education and Training</w:t>
-            </w:r>
-          </w:p>
-        </w:tc>
-        <w:tc>
-          <w:tcPr>
-            <w:tcW w:w="7920" w:type="dxa"/>
-            <w:gridSpan w:val="5"/>
-          </w:tcPr>
+          </w:p>
+          <w:p>
+            <w:pPr>
+              <w:jc w:val="center"/>
+              <w:rPr>
+                <w:b/>
+              </w:rPr>
+            </w:pPr>
+            <w:r>
+              <w:rPr>
+                <w:b/>
+              </w:rPr>
+              <w:t>Education</w:t>
+            </w:r>
+          </w:p>
+          <w:p>
+            <w:pPr>
+              <w:jc w:val="center"/>
+              <w:rPr>
+                <w:b/>
+              </w:rPr>
+            </w:pPr>
+            <w:r>
+              <w:rPr>
+                <w:b/>
+              </w:rPr>
+              <w:t>and Training</w:t>
+            </w:r>
+          </w:p>
+        </w:tc>
+        <w:tc>
+          <w:tcPr>
+            <w:tcW w:w="9089" w:type="dxa"/>
+            <w:gridSpan w:val="7"/>
+            <w:shd w:val="clear" w:color="auto" w:fill="FFFFFF" w:themeFill="background1"/>
+          </w:tcPr>
+          <w:p>
+            <w:pPr>
+              <w:rPr>
+                <w:b/>
+                <w:bCs/>
+                <w:sz w:val="20"/>
+              </w:rPr>
+            </w:pPr>
+          </w:p>
           <w:p>
             <w:pPr>
               <w:rPr>
@@ -394,7 +485,8 @@
         </w:tc>
         <w:tc>
           <w:tcPr>
-            <w:tcW w:w="990" w:type="dxa"/>
+            <w:tcW w:w="983" w:type="dxa"/>
+            <w:shd w:val="clear" w:color="auto" w:fill="FFFFFF" w:themeFill="background1"/>
           </w:tcPr>
           <w:p>
             <w:pPr>
@@ -436,6 +528,7 @@
         <w:tc>
           <w:tcPr>
             <w:tcW w:w="364" w:type="dxa"/>
+            <w:shd w:val="clear" w:color="auto" w:fill="FFFFFF" w:themeFill="background1"/>
           </w:tcPr>
           <w:p>
             <w:pPr>
@@ -450,19 +543,19 @@
       </w:tr>
       <w:tr>
         <w:trPr>
-          <w:trHeight w:val="1253"/>
+          <w:trHeight w:val="1101"/>
         </w:trPr>
         <w:tc>
           <w:tcPr>
-            <w:tcW w:w="468" w:type="dxa"/>
+            <w:tcW w:w="466" w:type="dxa"/>
             <w:shd w:val="clear" w:color="auto" w:fill="FFFFFF" w:themeFill="background1"/>
           </w:tcPr>
           <w:p/>
         </w:tc>
         <w:tc>
           <w:tcPr>
-            <w:tcW w:w="2700" w:type="dxa"/>
-            <w:shd w:val="clear" w:color="auto" w:fill="EFEFFF"/>
+            <w:tcW w:w="1536" w:type="dxa"/>
+            <w:shd w:val="clear" w:color="auto" w:fill="FFFFFF" w:themeFill="background1"/>
           </w:tcPr>
           <w:p>
             <w:pPr>
@@ -472,8 +565,9 @@
         </w:tc>
         <w:tc>
           <w:tcPr>
-            <w:tcW w:w="7920" w:type="dxa"/>
-            <w:gridSpan w:val="5"/>
+            <w:tcW w:w="9089" w:type="dxa"/>
+            <w:gridSpan w:val="7"/>
+            <w:shd w:val="clear" w:color="auto" w:fill="FFFFFF" w:themeFill="background1"/>
           </w:tcPr>
           <w:p>
             <w:r>
@@ -521,7 +615,8 @@
         </w:tc>
         <w:tc>
           <w:tcPr>
-            <w:tcW w:w="990" w:type="dxa"/>
+            <w:tcW w:w="983" w:type="dxa"/>
+            <w:shd w:val="clear" w:color="auto" w:fill="FFFFFF" w:themeFill="background1"/>
           </w:tcPr>
           <w:p>
             <w:pPr>
@@ -559,6 +654,7 @@
         <w:tc>
           <w:tcPr>
             <w:tcW w:w="364" w:type="dxa"/>
+            <w:shd w:val="clear" w:color="auto" w:fill="FFFFFF" w:themeFill="background1"/>
           </w:tcPr>
           <w:p>
             <w:pPr>
@@ -572,25 +668,25 @@
       </w:tr>
       <w:tr>
         <w:trPr>
-          <w:trHeight w:val="1244"/>
+          <w:trHeight w:val="1092"/>
         </w:trPr>
         <w:tc>
           <w:tcPr>
-            <w:tcW w:w="468" w:type="dxa"/>
-            <w:shd w:val="clear" w:color="auto" w:fill="FFFFFF" w:themeFill="background1"/>
-          </w:tcPr>
-          <w:p>
-            <w:pPr>
-              <w:rPr>
-                <w:b/>
-              </w:rPr>
-            </w:pPr>
-          </w:p>
-        </w:tc>
-        <w:tc>
-          <w:tcPr>
-            <w:tcW w:w="2700" w:type="dxa"/>
-            <w:shd w:val="clear" w:color="auto" w:fill="EFEFFF"/>
+            <w:tcW w:w="466" w:type="dxa"/>
+            <w:shd w:val="clear" w:color="auto" w:fill="FFFFFF" w:themeFill="background1"/>
+          </w:tcPr>
+          <w:p>
+            <w:pPr>
+              <w:rPr>
+                <w:b/>
+              </w:rPr>
+            </w:pPr>
+          </w:p>
+        </w:tc>
+        <w:tc>
+          <w:tcPr>
+            <w:tcW w:w="1536" w:type="dxa"/>
+            <w:shd w:val="clear" w:color="auto" w:fill="FFFFFF" w:themeFill="background1"/>
           </w:tcPr>
           <w:p>
             <w:pPr>
@@ -603,34 +699,50 @@
               <w:rPr>
                 <w:b/>
               </w:rPr>
-              <w:t>Programming Languages</w:t>
-            </w:r>
-          </w:p>
-        </w:tc>
-        <w:tc>
-          <w:tcPr>
-            <w:tcW w:w="2887" w:type="dxa"/>
-          </w:tcPr>
+              <w:t>Programming</w:t>
+            </w:r>
+          </w:p>
           <w:p>
             <w:pPr>
               <w:jc w:val="center"/>
               <w:rPr>
                 <w:b/>
-                <w:bCs/>
-              </w:rPr>
-            </w:pPr>
-            <w:r>
-              <w:rPr>
-                <w:b/>
-                <w:bCs/>
-              </w:rPr>
-              <w:t>Skilled</w:t>
-            </w:r>
-          </w:p>
+              </w:rPr>
+            </w:pPr>
+            <w:r>
+              <w:rPr>
+                <w:b/>
+              </w:rPr>
+              <w:t xml:space="preserve"> Languages</w:t>
+            </w:r>
+          </w:p>
+        </w:tc>
+        <w:tc>
+          <w:tcPr>
+            <w:tcW w:w="2788" w:type="dxa"/>
+            <w:gridSpan w:val="2"/>
+            <w:shd w:val="clear" w:color="auto" w:fill="FFFFFF" w:themeFill="background1"/>
+          </w:tcPr>
           <w:p>
             <w:pPr>
               <w:jc w:val="center"/>
               <w:rPr>
+                <w:b/>
+                <w:bCs/>
+              </w:rPr>
+            </w:pPr>
+            <w:r>
+              <w:rPr>
+                <w:b/>
+                <w:bCs/>
+              </w:rPr>
+              <w:t>Experienced</w:t>
+            </w:r>
+          </w:p>
+          <w:p>
+            <w:pPr>
+              <w:jc w:val="center"/>
+              <w:rPr>
                 <w:bCs/>
               </w:rPr>
             </w:pPr>
@@ -658,23 +770,74 @@
         </w:tc>
         <w:tc>
           <w:tcPr>
-            <w:tcW w:w="2520" w:type="dxa"/>
+            <w:tcW w:w="3418" w:type="dxa"/>
+            <w:gridSpan w:val="2"/>
+            <w:shd w:val="clear" w:color="auto" w:fill="FFFFFF" w:themeFill="background1"/>
+          </w:tcPr>
+          <w:p>
+            <w:pPr>
+              <w:jc w:val="center"/>
+              <w:rPr>
+                <w:b/>
+                <w:bCs/>
+              </w:rPr>
+            </w:pPr>
+            <w:r>
+              <w:rPr>
+                <w:b/>
+                <w:bCs/>
+              </w:rPr>
+              <w:t>Knowledgeable</w:t>
+            </w:r>
+          </w:p>
+          <w:p>
+            <w:pPr>
+              <w:jc w:val="center"/>
+              <w:rPr>
+                <w:bCs/>
+              </w:rPr>
+            </w:pPr>
+            <w:r>
+              <w:rPr>
+                <w:bCs/>
+              </w:rPr>
+              <w:t xml:space="preserve">Pascal, Python, </w:t>
+            </w:r>
+          </w:p>
+          <w:p>
+            <w:pPr>
+              <w:jc w:val="center"/>
+              <w:rPr>
+                <w:bCs/>
+              </w:rPr>
+            </w:pPr>
+            <w:r>
+              <w:rPr>
+                <w:bCs/>
+              </w:rPr>
+              <w:t>SQL, HTML</w:t>
+            </w:r>
+          </w:p>
+        </w:tc>
+        <w:tc>
+          <w:tcPr>
+            <w:tcW w:w="2883" w:type="dxa"/>
             <w:gridSpan w:val="3"/>
+            <w:shd w:val="clear" w:color="auto" w:fill="FFFFFF" w:themeFill="background1"/>
           </w:tcPr>
           <w:p>
             <w:pPr>
               <w:jc w:val="center"/>
               <w:rPr>
-                <w:b/>
-                <w:bCs/>
-              </w:rPr>
-            </w:pPr>
-            <w:r>
-              <w:rPr>
-                <w:b/>
-                <w:bCs/>
-              </w:rPr>
-              <w:t>Knowledgeable</w:t>
+                <w:bCs/>
+              </w:rPr>
+            </w:pPr>
+            <w:r>
+              <w:rPr>
+                <w:b/>
+                <w:bCs/>
+              </w:rPr>
+              <w:t>Familiar</w:t>
             </w:r>
           </w:p>
           <w:p>
@@ -688,61 +851,14 @@
               <w:rPr>
                 <w:bCs/>
               </w:rPr>
-              <w:t xml:space="preserve">Pascal, Python, </w:t>
-            </w:r>
-          </w:p>
-          <w:p>
-            <w:pPr>
-              <w:jc w:val="center"/>
-              <w:rPr>
-                <w:bCs/>
-              </w:rPr>
-            </w:pPr>
-            <w:r>
-              <w:rPr>
-                <w:bCs/>
-              </w:rPr>
-              <w:t>SQL, HTML</w:t>
-            </w:r>
-          </w:p>
-        </w:tc>
-        <w:tc>
-          <w:tcPr>
-            <w:tcW w:w="2513" w:type="dxa"/>
-          </w:tcPr>
-          <w:p>
-            <w:pPr>
-              <w:jc w:val="center"/>
-              <w:rPr>
-                <w:bCs/>
-              </w:rPr>
-            </w:pPr>
-            <w:r>
-              <w:rPr>
-                <w:b/>
-                <w:bCs/>
-              </w:rPr>
-              <w:t>Familiar</w:t>
-            </w:r>
-          </w:p>
-          <w:p>
-            <w:pPr>
-              <w:jc w:val="center"/>
-              <w:rPr>
-                <w:bCs/>
-              </w:rPr>
-            </w:pPr>
-            <w:r>
-              <w:rPr>
-                <w:bCs/>
-              </w:rPr>
               <w:t>JavaScript, Delphi, Fortran, 6800 Assembly,</w:t>
             </w:r>
           </w:p>
         </w:tc>
         <w:tc>
           <w:tcPr>
-            <w:tcW w:w="990" w:type="dxa"/>
+            <w:tcW w:w="983" w:type="dxa"/>
+            <w:shd w:val="clear" w:color="auto" w:fill="FFFFFF" w:themeFill="background1"/>
           </w:tcPr>
           <w:p>
             <w:pPr>
@@ -756,6 +872,7 @@
         <w:tc>
           <w:tcPr>
             <w:tcW w:w="364" w:type="dxa"/>
+            <w:shd w:val="clear" w:color="auto" w:fill="FFFFFF" w:themeFill="background1"/>
           </w:tcPr>
           <w:p>
             <w:pPr>
@@ -766,25 +883,25 @@
       </w:tr>
       <w:tr>
         <w:trPr>
-          <w:trHeight w:val="2063"/>
+          <w:trHeight w:val="1704"/>
         </w:trPr>
         <w:tc>
           <w:tcPr>
-            <w:tcW w:w="468" w:type="dxa"/>
-            <w:shd w:val="clear" w:color="auto" w:fill="FFFFFF" w:themeFill="background1"/>
-          </w:tcPr>
-          <w:p>
-            <w:pPr>
-              <w:rPr>
-                <w:b/>
-              </w:rPr>
-            </w:pPr>
-          </w:p>
-        </w:tc>
-        <w:tc>
-          <w:tcPr>
-            <w:tcW w:w="2700" w:type="dxa"/>
-            <w:shd w:val="clear" w:color="auto" w:fill="EFEFFF"/>
+            <w:tcW w:w="466" w:type="dxa"/>
+            <w:shd w:val="clear" w:color="auto" w:fill="FFFFFF" w:themeFill="background1"/>
+          </w:tcPr>
+          <w:p>
+            <w:pPr>
+              <w:rPr>
+                <w:b/>
+              </w:rPr>
+            </w:pPr>
+          </w:p>
+        </w:tc>
+        <w:tc>
+          <w:tcPr>
+            <w:tcW w:w="1536" w:type="dxa"/>
+            <w:shd w:val="clear" w:color="auto" w:fill="FFFFFF" w:themeFill="background1"/>
           </w:tcPr>
           <w:p>
             <w:pPr>
@@ -797,14 +914,29 @@
               <w:rPr>
                 <w:b/>
               </w:rPr>
-              <w:t>Media and Performance</w:t>
-            </w:r>
-          </w:p>
-        </w:tc>
-        <w:tc>
-          <w:tcPr>
-            <w:tcW w:w="7920" w:type="dxa"/>
-            <w:gridSpan w:val="5"/>
+              <w:t>Media and</w:t>
+            </w:r>
+          </w:p>
+          <w:p>
+            <w:pPr>
+              <w:jc w:val="center"/>
+              <w:rPr>
+                <w:b/>
+              </w:rPr>
+            </w:pPr>
+            <w:r>
+              <w:rPr>
+                <w:b/>
+              </w:rPr>
+              <w:t xml:space="preserve"> Performance</w:t>
+            </w:r>
+          </w:p>
+        </w:tc>
+        <w:tc>
+          <w:tcPr>
+            <w:tcW w:w="9089" w:type="dxa"/>
+            <w:gridSpan w:val="7"/>
+            <w:shd w:val="clear" w:color="auto" w:fill="FFFFFF" w:themeFill="background1"/>
           </w:tcPr>
           <w:p>
             <w:r>
@@ -851,13 +983,20 @@
               </w:numPr>
             </w:pPr>
             <w:r>
-              <w:t>Required skills in scheduling, accounting, website management, and digital media creation.</w:t>
-            </w:r>
-          </w:p>
-        </w:tc>
-        <w:tc>
-          <w:tcPr>
-            <w:tcW w:w="990" w:type="dxa"/>
+              <w:t>Required skills in scheduling, accounting, website management, and digital media</w:t>
+            </w:r>
+            <w:r>
+              <w:t xml:space="preserve"> </w:t>
+            </w:r>
+            <w:r>
+              <w:t>creation.</w:t>
+            </w:r>
+          </w:p>
+        </w:tc>
+        <w:tc>
+          <w:tcPr>
+            <w:tcW w:w="983" w:type="dxa"/>
+            <w:shd w:val="clear" w:color="auto" w:fill="FFFFFF" w:themeFill="background1"/>
           </w:tcPr>
           <w:p>
             <w:pPr>
@@ -895,6 +1034,7 @@
         <w:tc>
           <w:tcPr>
             <w:tcW w:w="364" w:type="dxa"/>
+            <w:shd w:val="clear" w:color="auto" w:fill="FFFFFF" w:themeFill="background1"/>
           </w:tcPr>
           <w:p>
             <w:pPr>
@@ -908,19 +1048,19 @@
       </w:tr>
       <w:tr>
         <w:trPr>
-          <w:trHeight w:val="2075"/>
+          <w:trHeight w:val="1443"/>
         </w:trPr>
         <w:tc>
           <w:tcPr>
-            <w:tcW w:w="468" w:type="dxa"/>
+            <w:tcW w:w="466" w:type="dxa"/>
             <w:shd w:val="clear" w:color="auto" w:fill="FFFFFF" w:themeFill="background1"/>
           </w:tcPr>
           <w:p/>
         </w:tc>
         <w:tc>
           <w:tcPr>
-            <w:tcW w:w="2700" w:type="dxa"/>
-            <w:shd w:val="clear" w:color="auto" w:fill="EFEFFF"/>
+            <w:tcW w:w="1536" w:type="dxa"/>
+            <w:shd w:val="clear" w:color="auto" w:fill="FFFFFF" w:themeFill="background1"/>
           </w:tcPr>
           <w:p>
             <w:pPr>
@@ -930,8 +1070,9 @@
         </w:tc>
         <w:tc>
           <w:tcPr>
-            <w:tcW w:w="7920" w:type="dxa"/>
-            <w:gridSpan w:val="5"/>
+            <w:tcW w:w="9089" w:type="dxa"/>
+            <w:gridSpan w:val="7"/>
+            <w:shd w:val="clear" w:color="auto" w:fill="FFFFFF" w:themeFill="background1"/>
           </w:tcPr>
           <w:p>
             <w:pPr>
@@ -972,7 +1113,10 @@
               </w:numPr>
             </w:pPr>
             <w:r>
-              <w:t>Engaged and attracted followers with weekly updates of the website and social media accounts.</w:t>
+              <w:t xml:space="preserve">Engaged and attracted followers with weekly updates </w:t>
+            </w:r>
+            <w:r>
+              <w:t>of the website and social media.</w:t>
             </w:r>
           </w:p>
           <w:p>
@@ -984,13 +1128,26 @@
               </w:numPr>
             </w:pPr>
             <w:r>
-              <w:t xml:space="preserve">Produced and published digital comics and artwork of campaign adventures and group events.  </w:t>
-            </w:r>
-          </w:p>
-        </w:tc>
-        <w:tc>
-          <w:tcPr>
-            <w:tcW w:w="990" w:type="dxa"/>
+              <w:t>Produced and published digital comics</w:t>
+            </w:r>
+            <w:r>
+              <w:t xml:space="preserve"> and </w:t>
+            </w:r>
+            <w:r>
+              <w:t>artwork of campaign adventures</w:t>
+            </w:r>
+            <w:r>
+              <w:t>.</w:t>
+            </w:r>
+            <w:r>
+              <w:t xml:space="preserve">  </w:t>
+            </w:r>
+          </w:p>
+        </w:tc>
+        <w:tc>
+          <w:tcPr>
+            <w:tcW w:w="983" w:type="dxa"/>
+            <w:shd w:val="clear" w:color="auto" w:fill="FFFFFF" w:themeFill="background1"/>
           </w:tcPr>
           <w:p>
             <w:pPr>
@@ -1028,6 +1185,150 @@
         <w:tc>
           <w:tcPr>
             <w:tcW w:w="364" w:type="dxa"/>
+            <w:shd w:val="clear" w:color="auto" w:fill="FFFFFF" w:themeFill="background1"/>
+          </w:tcPr>
+          <w:p>
+            <w:pPr>
+              <w:jc w:val="right"/>
+              <w:rPr>
+                <w:b/>
+              </w:rPr>
+            </w:pPr>
+          </w:p>
+        </w:tc>
+      </w:tr>
+      <w:tr>
+        <w:trPr>
+          <w:trHeight w:val="1443"/>
+        </w:trPr>
+        <w:tc>
+          <w:tcPr>
+            <w:tcW w:w="466" w:type="dxa"/>
+            <w:shd w:val="clear" w:color="auto" w:fill="FFFFFF" w:themeFill="background1"/>
+          </w:tcPr>
+          <w:p/>
+        </w:tc>
+        <w:tc>
+          <w:tcPr>
+            <w:tcW w:w="1536" w:type="dxa"/>
+            <w:shd w:val="clear" w:color="auto" w:fill="FFFFFF" w:themeFill="background1"/>
+          </w:tcPr>
+          <w:p>
+            <w:pPr>
+              <w:jc w:val="center"/>
+            </w:pPr>
+          </w:p>
+        </w:tc>
+        <w:tc>
+          <w:tcPr>
+            <w:tcW w:w="9089" w:type="dxa"/>
+            <w:gridSpan w:val="7"/>
+            <w:shd w:val="clear" w:color="auto" w:fill="FFFFFF" w:themeFill="background1"/>
+          </w:tcPr>
+          <w:p>
+            <w:r>
+              <w:rPr>
+                <w:b/>
+              </w:rPr>
+              <w:t>Author</w:t>
+            </w:r>
+            <w:r>
+              <w:t xml:space="preserve">, Goddess </w:t>
+            </w:r>
+          </w:p>
+          <w:p>
+            <w:pPr>
+              <w:pStyle w:val="ListParagraph"/>
+              <w:numPr>
+                <w:ilvl w:val="0"/>
+                <w:numId w:val="7"/>
+              </w:numPr>
+            </w:pPr>
+            <w:r>
+              <w:t xml:space="preserve">A rich and vibrant setting depicting the struggles of a couple working to </w:t>
+            </w:r>
+            <w:r>
+              <w:t>maintain their</w:t>
+            </w:r>
+            <w:r>
+              <w:t xml:space="preserve"> relationship and dominion in an adversarial world.</w:t>
+            </w:r>
+          </w:p>
+          <w:p>
+            <w:pPr>
+              <w:pStyle w:val="ListParagraph"/>
+              <w:numPr>
+                <w:ilvl w:val="0"/>
+                <w:numId w:val="7"/>
+              </w:numPr>
+            </w:pPr>
+            <w:r>
+              <w:t xml:space="preserve">Blended elements of </w:t>
+            </w:r>
+            <w:r>
+              <w:t xml:space="preserve">a </w:t>
+            </w:r>
+            <w:r>
+              <w:t xml:space="preserve">realistic narrative with the style of classic </w:t>
+            </w:r>
+            <w:r>
+              <w:t>mythology</w:t>
+            </w:r>
+            <w:r>
+              <w:t>.</w:t>
+            </w:r>
+          </w:p>
+          <w:p>
+            <w:pPr>
+              <w:rPr>
+                <w:b/>
+                <w:bCs/>
+              </w:rPr>
+            </w:pPr>
+          </w:p>
+        </w:tc>
+        <w:tc>
+          <w:tcPr>
+            <w:tcW w:w="983" w:type="dxa"/>
+            <w:shd w:val="clear" w:color="auto" w:fill="FFFFFF" w:themeFill="background1"/>
+          </w:tcPr>
+          <w:p>
+            <w:pPr>
+              <w:jc w:val="right"/>
+              <w:rPr>
+                <w:b/>
+                <w:color w:val="2F5496" w:themeColor="accent1" w:themeShade="BF"/>
+              </w:rPr>
+            </w:pPr>
+            <w:r>
+              <w:rPr>
+                <w:b/>
+                <w:color w:val="2F5496" w:themeColor="accent1" w:themeShade="BF"/>
+              </w:rPr>
+              <w:t>Present</w:t>
+            </w:r>
+          </w:p>
+          <w:p>
+            <w:pPr>
+              <w:jc w:val="right"/>
+              <w:rPr>
+                <w:b/>
+                <w:color w:val="2F5496" w:themeColor="accent1" w:themeShade="BF"/>
+              </w:rPr>
+            </w:pPr>
+            <w:r>
+              <w:rPr>
+                <w:b/>
+                <w:color w:val="2F5496" w:themeColor="accent1" w:themeShade="BF"/>
+              </w:rPr>
+              <w:t>2014</w:t>
+            </w:r>
+          </w:p>
+        </w:tc>
+        <w:tc>
+          <w:tcPr>
+            <w:tcW w:w="364" w:type="dxa"/>
+            <w:shd w:val="clear" w:color="auto" w:fill="FFFFFF" w:themeFill="background1"/>
           </w:tcPr>
           <w:p>
             <w:pPr>
@@ -1045,22 +1346,22 @@
         </w:trPr>
         <w:tc>
           <w:tcPr>
-            <w:tcW w:w="468" w:type="dxa"/>
-            <w:shd w:val="clear" w:color="auto" w:fill="FFFFFF" w:themeFill="background1"/>
-          </w:tcPr>
-          <w:p>
-            <w:pPr>
-              <w:rPr>
-                <w:b/>
-              </w:rPr>
-            </w:pPr>
-          </w:p>
-        </w:tc>
-        <w:tc>
-          <w:tcPr>
-            <w:tcW w:w="2700" w:type="dxa"/>
+            <w:tcW w:w="466" w:type="dxa"/>
+            <w:shd w:val="clear" w:color="auto" w:fill="FFFFFF" w:themeFill="background1"/>
+          </w:tcPr>
+          <w:p>
+            <w:pPr>
+              <w:rPr>
+                <w:b/>
+              </w:rPr>
+            </w:pPr>
+          </w:p>
+        </w:tc>
+        <w:tc>
+          <w:tcPr>
+            <w:tcW w:w="1536" w:type="dxa"/>
             <w:vMerge w:val="restart"/>
-            <w:shd w:val="clear" w:color="auto" w:fill="EFEFFF"/>
+            <w:shd w:val="clear" w:color="auto" w:fill="FFFFFF" w:themeFill="background1"/>
           </w:tcPr>
           <w:p>
             <w:pPr>
@@ -1079,8 +1380,9 @@
         </w:tc>
         <w:tc>
           <w:tcPr>
-            <w:tcW w:w="7920" w:type="dxa"/>
-            <w:gridSpan w:val="5"/>
+            <w:tcW w:w="9089" w:type="dxa"/>
+            <w:gridSpan w:val="7"/>
+            <w:shd w:val="clear" w:color="auto" w:fill="FFFFFF" w:themeFill="background1"/>
           </w:tcPr>
           <w:p>
             <w:pPr>
@@ -1105,8 +1407,9 @@
         </w:tc>
         <w:tc>
           <w:tcPr>
-            <w:tcW w:w="990" w:type="dxa"/>
+            <w:tcW w:w="983" w:type="dxa"/>
             <w:vMerge w:val="restart"/>
+            <w:shd w:val="clear" w:color="auto" w:fill="FFFFFF" w:themeFill="background1"/>
           </w:tcPr>
           <w:p>
             <w:pPr>
@@ -1160,6 +1463,7 @@
         <w:tc>
           <w:tcPr>
             <w:tcW w:w="364" w:type="dxa"/>
+            <w:shd w:val="clear" w:color="auto" w:fill="FFFFFF" w:themeFill="background1"/>
           </w:tcPr>
           <w:p>
             <w:pPr>
@@ -1174,16 +1478,16 @@
         </w:trPr>
         <w:tc>
           <w:tcPr>
-            <w:tcW w:w="468" w:type="dxa"/>
+            <w:tcW w:w="466" w:type="dxa"/>
             <w:shd w:val="clear" w:color="auto" w:fill="FFFFFF" w:themeFill="background1"/>
           </w:tcPr>
           <w:p/>
         </w:tc>
         <w:tc>
           <w:tcPr>
-            <w:tcW w:w="2700" w:type="dxa"/>
+            <w:tcW w:w="1536" w:type="dxa"/>
             <w:vMerge/>
-            <w:shd w:val="clear" w:color="auto" w:fill="EFEFFF"/>
+            <w:shd w:val="clear" w:color="auto" w:fill="FFFFFF" w:themeFill="background1"/>
           </w:tcPr>
           <w:p>
             <w:pPr>
@@ -1193,8 +1497,9 @@
         </w:tc>
         <w:tc>
           <w:tcPr>
-            <w:tcW w:w="4147" w:type="dxa"/>
-            <w:gridSpan w:val="2"/>
+            <w:tcW w:w="5311" w:type="dxa"/>
+            <w:gridSpan w:val="3"/>
+            <w:shd w:val="clear" w:color="auto" w:fill="FFFFFF" w:themeFill="background1"/>
           </w:tcPr>
           <w:p>
             <w:pPr>
@@ -1321,8 +1626,9 @@
         </w:tc>
         <w:tc>
           <w:tcPr>
-            <w:tcW w:w="3773" w:type="dxa"/>
-            <w:gridSpan w:val="3"/>
+            <w:tcW w:w="3778" w:type="dxa"/>
+            <w:gridSpan w:val="4"/>
+            <w:shd w:val="clear" w:color="auto" w:fill="FFFFFF" w:themeFill="background1"/>
           </w:tcPr>
           <w:p>
             <w:pPr>
@@ -1401,8 +1707,9 @@
         </w:tc>
         <w:tc>
           <w:tcPr>
-            <w:tcW w:w="990" w:type="dxa"/>
+            <w:tcW w:w="983" w:type="dxa"/>
             <w:vMerge/>
+            <w:shd w:val="clear" w:color="auto" w:fill="FFFFFF" w:themeFill="background1"/>
           </w:tcPr>
           <w:p>
             <w:pPr>
@@ -1416,6 +1723,7 @@
         <w:tc>
           <w:tcPr>
             <w:tcW w:w="364" w:type="dxa"/>
+            <w:shd w:val="clear" w:color="auto" w:fill="FFFFFF" w:themeFill="background1"/>
           </w:tcPr>
           <w:p>
             <w:pPr>
@@ -1430,16 +1738,16 @@
         </w:trPr>
         <w:tc>
           <w:tcPr>
-            <w:tcW w:w="468" w:type="dxa"/>
+            <w:tcW w:w="466" w:type="dxa"/>
             <w:shd w:val="clear" w:color="auto" w:fill="FFFFFF" w:themeFill="background1"/>
           </w:tcPr>
           <w:p/>
         </w:tc>
         <w:tc>
           <w:tcPr>
-            <w:tcW w:w="2700" w:type="dxa"/>
+            <w:tcW w:w="1536" w:type="dxa"/>
             <w:vMerge w:val="restart"/>
-            <w:shd w:val="clear" w:color="auto" w:fill="EFEFFF"/>
+            <w:shd w:val="clear" w:color="auto" w:fill="FFFFFF" w:themeFill="background1"/>
           </w:tcPr>
           <w:p>
             <w:pPr>
@@ -1449,8 +1757,9 @@
         </w:tc>
         <w:tc>
           <w:tcPr>
-            <w:tcW w:w="7920" w:type="dxa"/>
-            <w:gridSpan w:val="5"/>
+            <w:tcW w:w="9089" w:type="dxa"/>
+            <w:gridSpan w:val="7"/>
+            <w:shd w:val="clear" w:color="auto" w:fill="FFFFFF" w:themeFill="background1"/>
           </w:tcPr>
           <w:p>
             <w:pPr>
@@ -1476,8 +1785,9 @@
         </w:tc>
         <w:tc>
           <w:tcPr>
-            <w:tcW w:w="990" w:type="dxa"/>
+            <w:tcW w:w="983" w:type="dxa"/>
             <w:vMerge w:val="restart"/>
+            <w:shd w:val="clear" w:color="auto" w:fill="FFFFFF" w:themeFill="background1"/>
           </w:tcPr>
           <w:p>
             <w:pPr>
@@ -1506,6 +1816,7 @@
         <w:tc>
           <w:tcPr>
             <w:tcW w:w="364" w:type="dxa"/>
+            <w:shd w:val="clear" w:color="auto" w:fill="FFFFFF" w:themeFill="background1"/>
           </w:tcPr>
           <w:p>
             <w:pPr>
@@ -1520,16 +1831,16 @@
         </w:trPr>
         <w:tc>
           <w:tcPr>
-            <w:tcW w:w="468" w:type="dxa"/>
+            <w:tcW w:w="466" w:type="dxa"/>
             <w:shd w:val="clear" w:color="auto" w:fill="FFFFFF" w:themeFill="background1"/>
           </w:tcPr>
           <w:p/>
         </w:tc>
         <w:tc>
           <w:tcPr>
-            <w:tcW w:w="2700" w:type="dxa"/>
+            <w:tcW w:w="1536" w:type="dxa"/>
             <w:vMerge/>
-            <w:shd w:val="clear" w:color="auto" w:fill="EFEFFF"/>
+            <w:shd w:val="clear" w:color="auto" w:fill="FFFFFF" w:themeFill="background1"/>
           </w:tcPr>
           <w:p>
             <w:pPr>
@@ -1539,8 +1850,9 @@
         </w:tc>
         <w:tc>
           <w:tcPr>
-            <w:tcW w:w="4147" w:type="dxa"/>
-            <w:gridSpan w:val="2"/>
+            <w:tcW w:w="5311" w:type="dxa"/>
+            <w:gridSpan w:val="3"/>
+            <w:shd w:val="clear" w:color="auto" w:fill="FFFFFF" w:themeFill="background1"/>
           </w:tcPr>
           <w:p>
             <w:pPr>
@@ -1567,8 +1879,9 @@
         </w:tc>
         <w:tc>
           <w:tcPr>
-            <w:tcW w:w="3773" w:type="dxa"/>
-            <w:gridSpan w:val="3"/>
+            <w:tcW w:w="3778" w:type="dxa"/>
+            <w:gridSpan w:val="4"/>
+            <w:shd w:val="clear" w:color="auto" w:fill="FFFFFF" w:themeFill="background1"/>
           </w:tcPr>
           <w:p>
             <w:r>
@@ -1586,8 +1899,9 @@
         </w:tc>
         <w:tc>
           <w:tcPr>
-            <w:tcW w:w="990" w:type="dxa"/>
+            <w:tcW w:w="983" w:type="dxa"/>
             <w:vMerge/>
+            <w:shd w:val="clear" w:color="auto" w:fill="FFFFFF" w:themeFill="background1"/>
           </w:tcPr>
           <w:p>
             <w:pPr>
@@ -1601,6 +1915,7 @@
         <w:tc>
           <w:tcPr>
             <w:tcW w:w="364" w:type="dxa"/>
+            <w:shd w:val="clear" w:color="auto" w:fill="FFFFFF" w:themeFill="background1"/>
           </w:tcPr>
           <w:p>
             <w:pPr>
@@ -1611,25 +1926,25 @@
       </w:tr>
       <w:tr>
         <w:trPr>
-          <w:trHeight w:val="659"/>
+          <w:trHeight w:val="633"/>
         </w:trPr>
         <w:tc>
           <w:tcPr>
-            <w:tcW w:w="468" w:type="dxa"/>
-            <w:shd w:val="clear" w:color="auto" w:fill="FFFFFF" w:themeFill="background1"/>
-          </w:tcPr>
-          <w:p>
-            <w:pPr>
-              <w:rPr>
-                <w:b/>
-              </w:rPr>
-            </w:pPr>
-          </w:p>
-        </w:tc>
-        <w:tc>
-          <w:tcPr>
-            <w:tcW w:w="2700" w:type="dxa"/>
-            <w:shd w:val="clear" w:color="auto" w:fill="EFEFFF"/>
+            <w:tcW w:w="466" w:type="dxa"/>
+            <w:shd w:val="clear" w:color="auto" w:fill="FFFFFF" w:themeFill="background1"/>
+          </w:tcPr>
+          <w:p>
+            <w:pPr>
+              <w:rPr>
+                <w:b/>
+              </w:rPr>
+            </w:pPr>
+          </w:p>
+        </w:tc>
+        <w:tc>
+          <w:tcPr>
+            <w:tcW w:w="1536" w:type="dxa"/>
+            <w:shd w:val="clear" w:color="auto" w:fill="FFFFFF" w:themeFill="background1"/>
           </w:tcPr>
           <w:p>
             <w:pPr>
@@ -1642,8 +1957,9 @@
         </w:tc>
         <w:tc>
           <w:tcPr>
-            <w:tcW w:w="7920" w:type="dxa"/>
-            <w:gridSpan w:val="5"/>
+            <w:tcW w:w="9089" w:type="dxa"/>
+            <w:gridSpan w:val="7"/>
+            <w:shd w:val="clear" w:color="auto" w:fill="FFFFFF" w:themeFill="background1"/>
           </w:tcPr>
           <w:p>
             <w:r>
@@ -1660,7 +1976,8 @@
         </w:tc>
         <w:tc>
           <w:tcPr>
-            <w:tcW w:w="990" w:type="dxa"/>
+            <w:tcW w:w="983" w:type="dxa"/>
+            <w:shd w:val="clear" w:color="auto" w:fill="FFFFFF" w:themeFill="background1"/>
           </w:tcPr>
           <w:p>
             <w:pPr>
@@ -1682,6 +1999,7 @@
         <w:tc>
           <w:tcPr>
             <w:tcW w:w="364" w:type="dxa"/>
+            <w:shd w:val="clear" w:color="auto" w:fill="FFFFFF" w:themeFill="background1"/>
           </w:tcPr>
           <w:p>
             <w:pPr>
@@ -1695,25 +2013,25 @@
       </w:tr>
       <w:tr>
         <w:trPr>
-          <w:trHeight w:val="1712"/>
+          <w:trHeight w:val="1704"/>
         </w:trPr>
         <w:tc>
           <w:tcPr>
-            <w:tcW w:w="468" w:type="dxa"/>
-            <w:shd w:val="clear" w:color="auto" w:fill="FFFFFF" w:themeFill="background1"/>
-          </w:tcPr>
-          <w:p>
-            <w:pPr>
-              <w:rPr>
-                <w:b/>
-              </w:rPr>
-            </w:pPr>
-          </w:p>
-        </w:tc>
-        <w:tc>
-          <w:tcPr>
-            <w:tcW w:w="2700" w:type="dxa"/>
-            <w:shd w:val="clear" w:color="auto" w:fill="EFEFFF"/>
+            <w:tcW w:w="466" w:type="dxa"/>
+            <w:shd w:val="clear" w:color="auto" w:fill="FFFFFF" w:themeFill="background1"/>
+          </w:tcPr>
+          <w:p>
+            <w:pPr>
+              <w:rPr>
+                <w:b/>
+              </w:rPr>
+            </w:pPr>
+          </w:p>
+        </w:tc>
+        <w:tc>
+          <w:tcPr>
+            <w:tcW w:w="1536" w:type="dxa"/>
+            <w:shd w:val="clear" w:color="auto" w:fill="FFFFFF" w:themeFill="background1"/>
           </w:tcPr>
           <w:p>
             <w:pPr>
@@ -1732,8 +2050,9 @@
         </w:tc>
         <w:tc>
           <w:tcPr>
-            <w:tcW w:w="7920" w:type="dxa"/>
-            <w:gridSpan w:val="5"/>
+            <w:tcW w:w="9089" w:type="dxa"/>
+            <w:gridSpan w:val="7"/>
+            <w:shd w:val="clear" w:color="auto" w:fill="FFFFFF" w:themeFill="background1"/>
           </w:tcPr>
           <w:p>
             <w:r>
@@ -1787,7 +2106,8 @@
         </w:tc>
         <w:tc>
           <w:tcPr>
-            <w:tcW w:w="990" w:type="dxa"/>
+            <w:tcW w:w="983" w:type="dxa"/>
+            <w:shd w:val="clear" w:color="auto" w:fill="FFFFFF" w:themeFill="background1"/>
           </w:tcPr>
           <w:p>
             <w:pPr>
@@ -1825,6 +2145,7 @@
         <w:tc>
           <w:tcPr>
             <w:tcW w:w="364" w:type="dxa"/>
+            <w:shd w:val="clear" w:color="auto" w:fill="FFFFFF" w:themeFill="background1"/>
           </w:tcPr>
           <w:p>
             <w:pPr>
@@ -1839,21 +2160,21 @@
       <w:tr>
         <w:tc>
           <w:tcPr>
-            <w:tcW w:w="468" w:type="dxa"/>
-            <w:shd w:val="clear" w:color="auto" w:fill="FFFFFF" w:themeFill="background1"/>
-          </w:tcPr>
-          <w:p>
-            <w:pPr>
-              <w:rPr>
-                <w:b/>
-              </w:rPr>
-            </w:pPr>
-          </w:p>
-        </w:tc>
-        <w:tc>
-          <w:tcPr>
-            <w:tcW w:w="2700" w:type="dxa"/>
-            <w:shd w:val="clear" w:color="auto" w:fill="EFEFFF"/>
+            <w:tcW w:w="466" w:type="dxa"/>
+            <w:shd w:val="clear" w:color="auto" w:fill="FFFFFF" w:themeFill="background1"/>
+          </w:tcPr>
+          <w:p>
+            <w:pPr>
+              <w:rPr>
+                <w:b/>
+              </w:rPr>
+            </w:pPr>
+          </w:p>
+        </w:tc>
+        <w:tc>
+          <w:tcPr>
+            <w:tcW w:w="1536" w:type="dxa"/>
+            <w:shd w:val="clear" w:color="auto" w:fill="FFFFFF" w:themeFill="background1"/>
           </w:tcPr>
           <w:p>
             <w:pPr>
@@ -1872,12 +2193,13 @@
         </w:tc>
         <w:tc>
           <w:tcPr>
-            <w:tcW w:w="7920" w:type="dxa"/>
-            <w:gridSpan w:val="5"/>
-          </w:tcPr>
-          <w:p>
-            <w:pPr>
-              <w:jc w:val="right"/>
+            <w:tcW w:w="9089" w:type="dxa"/>
+            <w:gridSpan w:val="7"/>
+            <w:shd w:val="clear" w:color="auto" w:fill="FFFFFF" w:themeFill="background1"/>
+          </w:tcPr>
+          <w:p>
+            <w:pPr>
+              <w:jc w:val="center"/>
             </w:pPr>
             <w:r>
               <w:t>Available upon request</w:t>
@@ -1886,17 +2208,19 @@
         </w:tc>
         <w:tc>
           <w:tcPr>
-            <w:tcW w:w="990" w:type="dxa"/>
-          </w:tcPr>
-          <w:p>
-            <w:pPr>
-              <w:jc w:val="right"/>
+            <w:tcW w:w="983" w:type="dxa"/>
+            <w:shd w:val="clear" w:color="auto" w:fill="FFFFFF" w:themeFill="background1"/>
+          </w:tcPr>
+          <w:p>
+            <w:pPr>
+              <w:jc w:val="center"/>
             </w:pPr>
           </w:p>
         </w:tc>
         <w:tc>
           <w:tcPr>
             <w:tcW w:w="364" w:type="dxa"/>
+            <w:shd w:val="clear" w:color="auto" w:fill="FFFFFF" w:themeFill="background1"/>
           </w:tcPr>
           <w:p>
             <w:pPr>
@@ -1911,21 +2235,21 @@
         </w:trPr>
         <w:tc>
           <w:tcPr>
-            <w:tcW w:w="468" w:type="dxa"/>
-            <w:shd w:val="clear" w:color="auto" w:fill="FFFFFF" w:themeFill="background1"/>
-          </w:tcPr>
-          <w:p>
-            <w:pPr>
-              <w:rPr>
-                <w:b/>
-              </w:rPr>
-            </w:pPr>
-          </w:p>
-        </w:tc>
-        <w:tc>
-          <w:tcPr>
-            <w:tcW w:w="2700" w:type="dxa"/>
-            <w:shd w:val="clear" w:color="auto" w:fill="EFEFFF"/>
+            <w:tcW w:w="466" w:type="dxa"/>
+            <w:shd w:val="clear" w:color="auto" w:fill="FFFFFF" w:themeFill="background1"/>
+          </w:tcPr>
+          <w:p>
+            <w:pPr>
+              <w:rPr>
+                <w:b/>
+              </w:rPr>
+            </w:pPr>
+          </w:p>
+        </w:tc>
+        <w:tc>
+          <w:tcPr>
+            <w:tcW w:w="1536" w:type="dxa"/>
+            <w:shd w:val="clear" w:color="auto" w:fill="FFFFFF" w:themeFill="background1"/>
           </w:tcPr>
           <w:p>
             <w:pPr>
@@ -1938,8 +2262,9 @@
         </w:tc>
         <w:tc>
           <w:tcPr>
-            <w:tcW w:w="7920" w:type="dxa"/>
-            <w:gridSpan w:val="5"/>
+            <w:tcW w:w="9089" w:type="dxa"/>
+            <w:gridSpan w:val="7"/>
+            <w:shd w:val="clear" w:color="auto" w:fill="FFFFFF" w:themeFill="background1"/>
           </w:tcPr>
           <w:p>
             <w:pPr>
@@ -1949,7 +2274,8 @@
         </w:tc>
         <w:tc>
           <w:tcPr>
-            <w:tcW w:w="990" w:type="dxa"/>
+            <w:tcW w:w="983" w:type="dxa"/>
+            <w:shd w:val="clear" w:color="auto" w:fill="FFFFFF" w:themeFill="background1"/>
           </w:tcPr>
           <w:p>
             <w:pPr>
@@ -1960,6 +2286,7 @@
         <w:tc>
           <w:tcPr>
             <w:tcW w:w="364" w:type="dxa"/>
+            <w:shd w:val="clear" w:color="auto" w:fill="FFFFFF" w:themeFill="background1"/>
           </w:tcPr>
           <w:p>
             <w:pPr>
@@ -2263,6 +2590,119 @@
     </w:lvl>
   </w:abstractNum>
   <w:abstractNum w:abstractNumId="2">
+    <w:nsid w:val="317C217C"/>
+    <w:multiLevelType w:val="hybridMultilevel"/>
+    <w:tmpl w:val="AC98B1EC"/>
+    <w:lvl w:ilvl="0" w:tplc="04090001">
+      <w:start w:val="1"/>
+      <w:numFmt w:val="bullet"/>
+      <w:lvlText w:val=""/>
+      <w:lvlJc w:val="left"/>
+      <w:pPr>
+        <w:ind w:left="720" w:hanging="360"/>
+      </w:pPr>
+      <w:rPr>
+        <w:rFonts w:ascii="Symbol" w:hAnsi="Symbol" w:hint="default"/>
+      </w:rPr>
+    </w:lvl>
+    <w:lvl w:ilvl="1" w:tplc="04090003" w:tentative="1">
+      <w:start w:val="1"/>
+      <w:numFmt w:val="bullet"/>
+      <w:lvlText w:val="o"/>
+      <w:lvlJc w:val="left"/>
+      <w:pPr>
+        <w:ind w:left="1440" w:hanging="360"/>
+      </w:pPr>
+      <w:rPr>
+        <w:rFonts w:ascii="Courier New" w:hAnsi="Courier New" w:cs="Courier New" w:hint="default"/>
+      </w:rPr>
+    </w:lvl>
+    <w:lvl w:ilvl="2" w:tplc="04090005" w:tentative="1">
+      <w:start w:val="1"/>
+      <w:numFmt w:val="bullet"/>
+      <w:lvlText w:val=""/>
+      <w:lvlJc w:val="left"/>
+      <w:pPr>
+        <w:ind w:left="2160" w:hanging="360"/>
+      </w:pPr>
+      <w:rPr>
+        <w:rFonts w:ascii="Wingdings" w:hAnsi="Wingdings" w:hint="default"/>
+      </w:rPr>
+    </w:lvl>
+    <w:lvl w:ilvl="3" w:tplc="04090001" w:tentative="1">
+      <w:start w:val="1"/>
+      <w:numFmt w:val="bullet"/>
+      <w:lvlText w:val=""/>
+      <w:lvlJc w:val="left"/>
+      <w:pPr>
+        <w:ind w:left="2880" w:hanging="360"/>
+      </w:pPr>
+      <w:rPr>
+        <w:rFonts w:ascii="Symbol" w:hAnsi="Symbol" w:hint="default"/>
+      </w:rPr>
+    </w:lvl>
+    <w:lvl w:ilvl="4" w:tplc="04090003" w:tentative="1">
+      <w:start w:val="1"/>
+      <w:numFmt w:val="bullet"/>
+      <w:lvlText w:val="o"/>
+      <w:lvlJc w:val="left"/>
+      <w:pPr>
+        <w:ind w:left="3600" w:hanging="360"/>
+      </w:pPr>
+      <w:rPr>
+        <w:rFonts w:ascii="Courier New" w:hAnsi="Courier New" w:cs="Courier New" w:hint="default"/>
+      </w:rPr>
+    </w:lvl>
+    <w:lvl w:ilvl="5" w:tplc="04090005" w:tentative="1">
+      <w:start w:val="1"/>
+      <w:numFmt w:val="bullet"/>
+      <w:lvlText w:val=""/>
+      <w:lvlJc w:val="left"/>
+      <w:pPr>
+        <w:ind w:left="4320" w:hanging="360"/>
+      </w:pPr>
+      <w:rPr>
+        <w:rFonts w:ascii="Wingdings" w:hAnsi="Wingdings" w:hint="default"/>
+      </w:rPr>
+    </w:lvl>
+    <w:lvl w:ilvl="6" w:tplc="04090001" w:tentative="1">
+      <w:start w:val="1"/>
+      <w:numFmt w:val="bullet"/>
+      <w:lvlText w:val=""/>
+      <w:lvlJc w:val="left"/>
+      <w:pPr>
+        <w:ind w:left="5040" w:hanging="360"/>
+      </w:pPr>
+      <w:rPr>
+        <w:rFonts w:ascii="Symbol" w:hAnsi="Symbol" w:hint="default"/>
+      </w:rPr>
+    </w:lvl>
+    <w:lvl w:ilvl="7" w:tplc="04090003" w:tentative="1">
+      <w:start w:val="1"/>
+      <w:numFmt w:val="bullet"/>
+      <w:lvlText w:val="o"/>
+      <w:lvlJc w:val="left"/>
+      <w:pPr>
+        <w:ind w:left="5760" w:hanging="360"/>
+      </w:pPr>
+      <w:rPr>
+        <w:rFonts w:ascii="Courier New" w:hAnsi="Courier New" w:cs="Courier New" w:hint="default"/>
+      </w:rPr>
+    </w:lvl>
+    <w:lvl w:ilvl="8" w:tplc="04090005" w:tentative="1">
+      <w:start w:val="1"/>
+      <w:numFmt w:val="bullet"/>
+      <w:lvlText w:val=""/>
+      <w:lvlJc w:val="left"/>
+      <w:pPr>
+        <w:ind w:left="6480" w:hanging="360"/>
+      </w:pPr>
+      <w:rPr>
+        <w:rFonts w:ascii="Wingdings" w:hAnsi="Wingdings" w:hint="default"/>
+      </w:rPr>
+    </w:lvl>
+  </w:abstractNum>
+  <w:abstractNum w:abstractNumId="3">
     <w:nsid w:val="32C55AA9"/>
     <w:multiLevelType w:val="hybridMultilevel"/>
     <w:tmpl w:val="AEB280B4"/>
@@ -2375,7 +2815,7 @@
       </w:rPr>
     </w:lvl>
   </w:abstractNum>
-  <w:abstractNum w:abstractNumId="3">
+  <w:abstractNum w:abstractNumId="4">
     <w:nsid w:val="37B26F26"/>
     <w:multiLevelType w:val="hybridMultilevel"/>
     <w:tmpl w:val="C6C05396"/>
@@ -2488,7 +2928,7 @@
       </w:rPr>
     </w:lvl>
   </w:abstractNum>
-  <w:abstractNum w:abstractNumId="4">
+  <w:abstractNum w:abstractNumId="5">
     <w:nsid w:val="564560A0"/>
     <w:multiLevelType w:val="hybridMultilevel"/>
     <w:tmpl w:val="2FCC02C8"/>
@@ -2601,7 +3041,7 @@
       </w:rPr>
     </w:lvl>
   </w:abstractNum>
-  <w:abstractNum w:abstractNumId="5">
+  <w:abstractNum w:abstractNumId="6">
     <w:nsid w:val="5B004B33"/>
     <w:multiLevelType w:val="hybridMultilevel"/>
     <w:tmpl w:val="6992A5D4"/>
@@ -2715,22 +3155,25 @@
     </w:lvl>
   </w:abstractNum>
   <w:num w:numId="1">
-    <w:abstractNumId w:val="3"/>
+    <w:abstractNumId w:val="4"/>
   </w:num>
   <w:num w:numId="2">
     <w:abstractNumId w:val="1"/>
   </w:num>
   <w:num w:numId="3">
+    <w:abstractNumId w:val="6"/>
+  </w:num>
+  <w:num w:numId="4">
     <w:abstractNumId w:val="5"/>
   </w:num>
-  <w:num w:numId="4">
-    <w:abstractNumId w:val="4"/>
-  </w:num>
   <w:num w:numId="5">
-    <w:abstractNumId w:val="2"/>
+    <w:abstractNumId w:val="3"/>
   </w:num>
   <w:num w:numId="6">
     <w:abstractNumId w:val="0"/>
+  </w:num>
+  <w:num w:numId="7">
+    <w:abstractNumId w:val="2"/>
   </w:num>
 </w:numbering>
 </file>

</xml_diff>